<commit_message>
add creating random symmetric matrice problem
</commit_message>
<xml_diff>
--- a/problems/mutualFriends/analyse.docx
+++ b/problems/mutualFriends/analyse.docx
@@ -16,9 +16,36 @@
       </w:r>
     </w:p>
     <w:p>
+      <w:r>
+        <w:t xml:space="preserve">500 * </w:t>
+      </w:r>
+      <w:proofErr w:type="gramStart"/>
+      <w:r>
+        <w:t>500 :</w:t>
+      </w:r>
+      <w:proofErr w:type="gramEnd"/>
+      <w:r>
+        <w:t xml:space="preserve"> 20.94s</w:t>
+      </w:r>
+    </w:p>
+    <w:p>
+      <w:r>
+        <w:t>700 *</w:t>
+      </w:r>
+      <w:proofErr w:type="gramStart"/>
+      <w:r>
+        <w:t>700 :</w:t>
+      </w:r>
+      <w:proofErr w:type="gramEnd"/>
+      <w:r>
+        <w:t xml:space="preserve"> 1.19.688 m</w:t>
+      </w:r>
+    </w:p>
+    <w:p>
       <w:bookmarkStart w:id="0" w:name="_GoBack"/>
       <w:bookmarkEnd w:id="0"/>
     </w:p>
+    <w:p/>
     <w:sectPr>
       <w:pgSz w:w="12240" w:h="15840"/>
       <w:pgMar w:top="1440" w:right="1440" w:bottom="1440" w:left="1440" w:header="720" w:footer="720" w:gutter="0"/>

</xml_diff>

<commit_message>
add finding mutual friends problem
</commit_message>
<xml_diff>
--- a/problems/mutualFriends/analyse.docx
+++ b/problems/mutualFriends/analyse.docx
@@ -4,48 +4,44 @@
   <w:body>
     <w:p>
       <w:r>
-        <w:t xml:space="preserve">100 * </w:t>
-      </w:r>
-      <w:proofErr w:type="gramStart"/>
-      <w:r>
-        <w:t>100 :</w:t>
-      </w:r>
-      <w:proofErr w:type="gramEnd"/>
-      <w:r>
-        <w:t xml:space="preserve"> 16.989s</w:t>
+        <w:t>100 * 100 : 16.989s</w:t>
       </w:r>
     </w:p>
     <w:p>
       <w:r>
-        <w:t xml:space="preserve">500 * </w:t>
-      </w:r>
-      <w:proofErr w:type="gramStart"/>
-      <w:r>
-        <w:t>500 :</w:t>
-      </w:r>
-      <w:proofErr w:type="gramEnd"/>
-      <w:r>
-        <w:t xml:space="preserve"> 20.94s</w:t>
+        <w:t>500 * 500 : 20.94s</w:t>
       </w:r>
     </w:p>
     <w:p>
       <w:r>
-        <w:t>700 *</w:t>
-      </w:r>
-      <w:proofErr w:type="gramStart"/>
-      <w:r>
-        <w:t>700 :</w:t>
-      </w:r>
-      <w:proofErr w:type="gramEnd"/>
-      <w:r>
-        <w:t xml:space="preserve"> 1.19.688 m</w:t>
+        <w:t>700 *700 : 1.19.688 m</w:t>
       </w:r>
     </w:p>
     <w:p>
       <w:bookmarkStart w:id="0" w:name="_GoBack"/>
       <w:bookmarkEnd w:id="0"/>
     </w:p>
+    <w:p>
+      <w:r>
+        <w:t>3 tabs with 20 userIDs</w:t>
+      </w:r>
+    </w:p>
+    <w:p>
+      <w:r>
+        <w:t>{"description":"mapping process is started at 2021-11-25 13:51:09 - mapping is finished and reducing has started. date: 2021-11-25 13:51:34 - owner job process has completed at: 2021-11-25 13:51:44","total_ownerJob_duration":36.207276,"transformed_data_size":15664,"request_count":26,"response_count":25,"total_server_process":18.20694,"server_process_duration_time_detail":"0.378621,0.314024,1.163829,1.311038,1.363816,0.225657,0.300541,0.26054,0.364043,0.261538,0.287815,0.21763,0.283109,0.27199,0.279784,0.767362,0.292852,0.300857,0.235264,0.239661,0.357822,0.31887,0.240492,0.205779,10.817494","metadata_request_size":35048,"metadata_response_size":30000,"total_ocuupied_bandwidth":80744}</w:t>
+      </w:r>
+    </w:p>
     <w:p/>
+    <w:p>
+      <w:r>
+        <w:t>1 tabs with 20 userIDs:</w:t>
+      </w:r>
+    </w:p>
+    <w:p>
+      <w:r>
+        <w:t>{"description":"mapping process is started at 2021-11-25 13:59:15 - mapping is finished and reducing has started. date: 2021-11-25 13:59:51 - owner job process has completed at: 2021-11-25 14:00:02","total_ownerJob_duration":47.141443,"transformed_data_size":14555,"request_count":21,"response_count":21,"total_server_process":17.275978000000002,"server_process_duration_time_detail":"0.337309,1.249752,0.266253,0.287478,0.233893,0.262301,0.289867,0.273468,0.231479,0.24069,0.287933,0.276308,0.291437,0.261106,0.237839,0.329673,0.232826,0.364252,0.267661,0.230197,10.824256","metadata_request_size":28308,"metadata_response_size":25200,"total_ocuupied_bandwidth":68095}</w:t>
+      </w:r>
+    </w:p>
     <w:sectPr>
       <w:pgSz w:w="12240" w:h="15840"/>
       <w:pgMar w:top="1440" w:right="1440" w:bottom="1440" w:left="1440" w:header="720" w:footer="720" w:gutter="0"/>

</xml_diff>